<commit_message>
add title and change styling for tim_salmon
</commit_message>
<xml_diff>
--- a/crress/sessions/session1/tim_salmon/tim_salmon.docx
+++ b/crress/sessions/session1/tim_salmon/tim_salmon.docx
@@ -7,7 +7,7 @@
         <w:pStyle w:val="Title"/>
       </w:pPr>
       <w:r>
-        <w:t>Webinar 1 Write-up (Or put title here)</w:t>
+        <w:t>Replication Packages for Journals: For and Against</w:t>
       </w:r>
     </w:p>
     <w:p/>
@@ -358,7 +358,7 @@
     </w:p>
     <w:p>
       <w:pPr>
-        <w:pStyle w:val="Heading2"/>
+        <w:pStyle w:val="Heading3"/>
       </w:pPr>
       <w:r>
         <w:t xml:space="preserve">Why Shouldn't </w:t>
@@ -913,7 +913,7 @@
   <w:abstractNum w:abstractNumId="0" w15:restartNumberingAfterBreak="0">
     <w:nsid w:val="FFFFFF7C"/>
     <w:multiLevelType w:val="singleLevel"/>
-    <w:tmpl w:val="44304AE4"/>
+    <w:tmpl w:val="C4D49C0A"/>
     <w:lvl w:ilvl="0">
       <w:start w:val="1"/>
       <w:numFmt w:val="decimal"/>
@@ -930,7 +930,7 @@
   <w:abstractNum w:abstractNumId="1" w15:restartNumberingAfterBreak="0">
     <w:nsid w:val="FFFFFF7D"/>
     <w:multiLevelType w:val="singleLevel"/>
-    <w:tmpl w:val="96E40C4E"/>
+    <w:tmpl w:val="AF0E626E"/>
     <w:lvl w:ilvl="0">
       <w:start w:val="1"/>
       <w:numFmt w:val="decimal"/>
@@ -947,7 +947,7 @@
   <w:abstractNum w:abstractNumId="2" w15:restartNumberingAfterBreak="0">
     <w:nsid w:val="FFFFFF7E"/>
     <w:multiLevelType w:val="singleLevel"/>
-    <w:tmpl w:val="6E32F10A"/>
+    <w:tmpl w:val="AFF61BA6"/>
     <w:lvl w:ilvl="0">
       <w:start w:val="1"/>
       <w:numFmt w:val="decimal"/>
@@ -964,7 +964,7 @@
   <w:abstractNum w:abstractNumId="3" w15:restartNumberingAfterBreak="0">
     <w:nsid w:val="FFFFFF7F"/>
     <w:multiLevelType w:val="singleLevel"/>
-    <w:tmpl w:val="C6C05B1E"/>
+    <w:tmpl w:val="F2CE5D80"/>
     <w:lvl w:ilvl="0">
       <w:start w:val="1"/>
       <w:numFmt w:val="decimal"/>
@@ -981,7 +981,7 @@
   <w:abstractNum w:abstractNumId="4" w15:restartNumberingAfterBreak="0">
     <w:nsid w:val="FFFFFF80"/>
     <w:multiLevelType w:val="singleLevel"/>
-    <w:tmpl w:val="64AEBCE2"/>
+    <w:tmpl w:val="147C39FA"/>
     <w:lvl w:ilvl="0">
       <w:start w:val="1"/>
       <w:numFmt w:val="bullet"/>
@@ -1001,7 +1001,7 @@
   <w:abstractNum w:abstractNumId="5" w15:restartNumberingAfterBreak="0">
     <w:nsid w:val="FFFFFF81"/>
     <w:multiLevelType w:val="singleLevel"/>
-    <w:tmpl w:val="B8A41E70"/>
+    <w:tmpl w:val="A1FA5B10"/>
     <w:lvl w:ilvl="0">
       <w:start w:val="1"/>
       <w:numFmt w:val="bullet"/>
@@ -1021,7 +1021,7 @@
   <w:abstractNum w:abstractNumId="6" w15:restartNumberingAfterBreak="0">
     <w:nsid w:val="FFFFFF82"/>
     <w:multiLevelType w:val="singleLevel"/>
-    <w:tmpl w:val="2AEE7828"/>
+    <w:tmpl w:val="D6C6FF32"/>
     <w:lvl w:ilvl="0">
       <w:start w:val="1"/>
       <w:numFmt w:val="bullet"/>
@@ -1041,7 +1041,7 @@
   <w:abstractNum w:abstractNumId="7" w15:restartNumberingAfterBreak="0">
     <w:nsid w:val="FFFFFF83"/>
     <w:multiLevelType w:val="singleLevel"/>
-    <w:tmpl w:val="0C08E624"/>
+    <w:tmpl w:val="EF7C21B0"/>
     <w:lvl w:ilvl="0">
       <w:start w:val="1"/>
       <w:numFmt w:val="bullet"/>
@@ -1061,7 +1061,7 @@
   <w:abstractNum w:abstractNumId="8" w15:restartNumberingAfterBreak="0">
     <w:nsid w:val="FFFFFF88"/>
     <w:multiLevelType w:val="singleLevel"/>
-    <w:tmpl w:val="0C9892D4"/>
+    <w:tmpl w:val="5FBE7822"/>
     <w:lvl w:ilvl="0">
       <w:start w:val="1"/>
       <w:numFmt w:val="decimal"/>
@@ -1078,7 +1078,7 @@
   <w:abstractNum w:abstractNumId="9" w15:restartNumberingAfterBreak="0">
     <w:nsid w:val="FFFFFF89"/>
     <w:multiLevelType w:val="singleLevel"/>
-    <w:tmpl w:val="8C2C188A"/>
+    <w:tmpl w:val="AEC2C41C"/>
     <w:lvl w:ilvl="0">
       <w:start w:val="1"/>
       <w:numFmt w:val="bullet"/>

</xml_diff>

<commit_message>
turn summary to abstract
</commit_message>
<xml_diff>
--- a/crress/sessions/session1/tim_salmon/tim_salmon.docx
+++ b/crress/sessions/session1/tim_salmon/tim_salmon.docx
@@ -21,13 +21,28 @@
     </w:p>
     <w:p>
       <w:pPr>
-        <w:pStyle w:val="Heading2"/>
-      </w:pPr>
-      <w:r>
-        <w:t>Summary</w:t>
-      </w:r>
-    </w:p>
-    <w:p/>
+        <w:pStyle w:val="Abstract"/>
+      </w:pPr>
+      <w:r>
+        <w:t xml:space="preserve">It is vital to the integrity of our field to push for greater transparency in the research that we produce. In empirical work there is a substantial opportunity to hide, even unintentionally, very subtle but important details of a project in a long series of decisions regarding how to clean and merge data sets, how to calculate variables, how to calculate summary measures and how tests are </w:t>
+      </w:r>
+      <w:proofErr w:type="gramStart"/>
+      <w:r>
+        <w:t>actually performed</w:t>
+      </w:r>
+      <w:proofErr w:type="gramEnd"/>
+      <w:r>
+        <w:t xml:space="preserve">. If all it is possible to see of a paper is a set of final tables, it is often quite difficult to understand exactly how authors achieved those results and to verify that they were produced accurately. By having authors make </w:t>
+      </w:r>
+      <w:proofErr w:type="gramStart"/>
+      <w:r>
+        <w:t>all of</w:t>
+      </w:r>
+      <w:proofErr w:type="gramEnd"/>
+      <w:r>
+        <w:t xml:space="preserve"> those decisions transparent and available for review it allows for the possibility of others to validate the work that has been performed and it allows for future researchers to be better able to build off of that work to advance our understanding of the issues. Journals can and should facilitate that process by requiring authors to provide full details about all empirical work performed. This is not an uncontroversial viewpoint and so in what follows I will talk about some of the key arguments for and against that position. </w:t>
+      </w:r>
+    </w:p>
     <w:p>
       <w:pPr>
         <w:rPr>
@@ -35,116 +50,69 @@
           <w:iCs/>
         </w:rPr>
       </w:pPr>
+    </w:p>
+    <w:p>
+      <w:pPr>
+        <w:pStyle w:val="Heading2"/>
+      </w:pPr>
+      <w:r>
+        <w:t>Background</w:t>
+      </w:r>
+    </w:p>
+    <w:p/>
+    <w:p>
+      <w:r>
+        <w:t>I have been on the editorial boards of many different journals for over 10 years. That experience</w:t>
+      </w:r>
+      <w:r>
+        <w:t>, and my experience trying to publish in journals for much longer,</w:t>
+      </w:r>
+      <w:r>
+        <w:t xml:space="preserve"> has made me frequently question the editorial process, how to improve it and how journals can maintain high standards for work which they publish. In July of 2021, I took over as Editor of </w:t>
+      </w:r>
       <w:r>
         <w:rPr>
           <w:i/>
-          <w:iCs/>
-        </w:rPr>
-        <w:t xml:space="preserve">It is vital to the integrity of our field to push for greater transparency in the research that we produce. In empirical work there is a substantial opportunity to hide, even unintentionally, very subtle but important details of a project in a long series of decisions regarding how to clean and merge data sets, how to calculate variables, how to calculate summary measures and how tests are </w:t>
-      </w:r>
-      <w:proofErr w:type="gramStart"/>
+        </w:rPr>
+        <w:t>Economic Inquiry</w:t>
+      </w:r>
+      <w:r>
+        <w:t xml:space="preserve"> and was then in position to begin putting in place some policies which I thought would be beneficial in this regard. One of the first policies that I began working on was a policy requiring authors to share data and code related to papers published in the journal. I, of course, borrowed liberally from other journals which had already adopted such policies as there were many good models out there to borrow from. When the policy was finalized, we had chosen to fund a repository on OPENICPSR for both journals operated by the Western Economic Association International (</w:t>
+      </w:r>
       <w:r>
         <w:rPr>
           <w:i/>
-          <w:iCs/>
-        </w:rPr>
-        <w:t>actually performed</w:t>
-      </w:r>
-      <w:proofErr w:type="gramEnd"/>
-      <w:r>
-        <w:rPr>
-          <w:i/>
-          <w:iCs/>
-        </w:rPr>
-        <w:t xml:space="preserve">. If all it is possible to see of a paper is a set of final tables, it is often quite difficult to understand exactly how authors achieved those results and to verify that they were produced accurately. By having authors make </w:t>
-      </w:r>
-      <w:proofErr w:type="gramStart"/>
-      <w:r>
-        <w:rPr>
-          <w:i/>
-          <w:iCs/>
-        </w:rPr>
-        <w:t>all of</w:t>
-      </w:r>
-      <w:proofErr w:type="gramEnd"/>
-      <w:r>
-        <w:rPr>
-          <w:i/>
-          <w:iCs/>
-        </w:rPr>
-        <w:t xml:space="preserve"> those decisions transparent and available for review it allows for the possibility of others to validate the work that has been performed and it allows for future researchers to be better able to build off of that work to advance our understanding of the issues. Journals can and should facilitate that process by requiring authors to provide full details about all empirical work performed. This is not an uncontroversial viewpoint and so in what follows I will talk about some of the key arguments for and against that position. </w:t>
-      </w:r>
-    </w:p>
-    <w:p>
-      <w:pPr>
-        <w:rPr>
-          <w:i/>
-          <w:iCs/>
-        </w:rPr>
-      </w:pPr>
-    </w:p>
+        </w:rPr>
+        <w:t>Contemporary Economic Policy</w:t>
+      </w:r>
+      <w:r>
+        <w:t xml:space="preserve"> being the other journal) and establish a policy that requires all papers published by EI which include data analysis to publish a replication archive on that or a suitable alternative site. I had many discussions along the way to arrive at that policy and here I will explain some of the considerations which helped me to make the final choice.</w:t>
+      </w:r>
+    </w:p>
+    <w:p/>
     <w:p>
       <w:pPr>
         <w:pStyle w:val="Heading2"/>
       </w:pPr>
       <w:r>
-        <w:t>Background</w:t>
+        <w:t xml:space="preserve">Main </w:t>
+      </w:r>
+      <w:r>
+        <w:t>Thoughts</w:t>
+      </w:r>
+    </w:p>
+    <w:p>
+      <w:pPr>
+        <w:pStyle w:val="Heading3"/>
+      </w:pPr>
+      <w:r>
+        <w:t>Why Should Journal Require Replication Packages?</w:t>
       </w:r>
     </w:p>
     <w:p/>
     <w:p>
       <w:r>
-        <w:t>I have been on the editorial boards of many different journals for over 10 years. That experience</w:t>
-      </w:r>
-      <w:r>
-        <w:t>, and my experience trying to publish in journals for much longer,</w:t>
-      </w:r>
-      <w:r>
-        <w:t xml:space="preserve"> has made me frequently question the editorial process, how to improve it and how journals can maintain high standards for work which they publish. In July of 2021, I took over as Editor of </w:t>
-      </w:r>
-      <w:r>
-        <w:rPr>
-          <w:i/>
-        </w:rPr>
-        <w:t>Economic Inquiry</w:t>
-      </w:r>
-      <w:r>
-        <w:t xml:space="preserve"> and was then in position to begin putting in place some policies which I thought would be beneficial in this regard. One of the first policies that I began working on was a policy requiring authors to share data and code related to papers published in the journal. I, of course, borrowed liberally from other journals which had already adopted such policies as there were many good models out there to borrow from. When the policy was finalized, we had chosen to fund a repository on OPENICPSR for both journals operated by the Western Economic Association International (</w:t>
-      </w:r>
-      <w:r>
-        <w:rPr>
-          <w:i/>
-        </w:rPr>
-        <w:t>Contemporary Economic Policy</w:t>
-      </w:r>
-      <w:r>
-        <w:t xml:space="preserve"> being the other journal) and establish a policy that requires all papers published by EI which include data analysis to publish a replication archive on that or a suitable alternative site. I had many discussions along the way to arrive at that policy and here I will explain some of the considerations which helped me to make the final choice.</w:t>
-      </w:r>
-    </w:p>
-    <w:p/>
-    <w:p>
-      <w:pPr>
-        <w:pStyle w:val="Heading2"/>
-      </w:pPr>
-      <w:r>
         <w:lastRenderedPageBreak/>
-        <w:t xml:space="preserve">Main </w:t>
-      </w:r>
-      <w:r>
-        <w:t>Thoughts</w:t>
-      </w:r>
-    </w:p>
-    <w:p>
-      <w:pPr>
-        <w:pStyle w:val="Heading3"/>
-      </w:pPr>
-      <w:r>
-        <w:t>Why Should Journal Require Replication Packages?</w:t>
-      </w:r>
-    </w:p>
-    <w:p/>
-    <w:p>
-      <w:r>
         <w:t xml:space="preserve">We can first examine the case in favor of journals operating data archive sites like ours or in general of requiring authors to post replication packages which will allow others to reproduce their work. The main point behind this push for reproducible science is that such measures are necessary not just to maintain the credibility of individual research papers but to maintain the credibility of all academic research. There have been many examples of fraudulent work being published in academic journals over the years including many cases of researchers faking data. Two of the more famous incidences of this type of fraud were by Michael LaCour and </w:t>
       </w:r>
       <w:proofErr w:type="spellStart"/>
@@ -231,7 +199,7 @@
       <w:r>
         <w:t xml:space="preserve"> Many of the results from these papers had also been picked up in the popular press and so the findings of research misconduct here were quite public and embarrassing to all of the research community that allowed this work to publish. Many more examples of these problems can be found on </w:t>
       </w:r>
-      <w:hyperlink r:id="rId7" w:history="1">
+      <w:hyperlink r:id="rId8" w:history="1">
         <w:r>
           <w:rPr>
             <w:rStyle w:val="Hyperlink"/>
@@ -245,16 +213,19 @@
     </w:p>
     <w:p>
       <w:r>
+        <w:t xml:space="preserve">    We clearly need to do better and requiring more transparency in empirical work at journals is a good start. Facing requirements to provide </w:t>
+      </w:r>
+      <w:proofErr w:type="gramStart"/>
+      <w:r>
+        <w:t>the all</w:t>
+      </w:r>
+      <w:proofErr w:type="gramEnd"/>
+      <w:r>
+        <w:t xml:space="preserve"> of the underlying data, explicit details on methods for data collection and code for conducting the regressions would undoubtedly deter most of the cases discussed above and many other besides. This is because being required to produce the data and make it visible to others would often </w:t>
+      </w:r>
+      <w:r>
         <w:lastRenderedPageBreak/>
-        <w:t xml:space="preserve">    We clearly need to do better and requiring more transparency in empirical work at journals is a good start. Facing requirements to provide </w:t>
-      </w:r>
-      <w:proofErr w:type="gramStart"/>
-      <w:r>
-        <w:t>the all</w:t>
-      </w:r>
-      <w:proofErr w:type="gramEnd"/>
-      <w:r>
-        <w:t xml:space="preserve"> of the underlying data, explicit details on methods for data collection and code for conducting the regressions would undoubtedly deter most of the cases discussed above and many other besides. This is because being required to produce the data and make it visible to others would often unmask the underlying fraud quickly and easily. There would also be a clear public record one could check to determine legitimacy of the work. Knowing it will be harder to pass through, one hopes fewer would try and when those few still try, it should be easier to uncover the problems and deal with them as necessary. Further, not only should these requirements reduce these egregious cases of fraud, which thankfully are not that </w:t>
+        <w:t xml:space="preserve">unmask the underlying fraud quickly and easily. There would also be a clear public record one could check to determine legitimacy of the work. Knowing it will be harder to pass through, one hopes fewer would try and when those few still try, it should be easier to uncover the problems and deal with them as necessary. Further, not only should these requirements reduce these egregious cases of fraud, which thankfully are not that </w:t>
       </w:r>
       <w:proofErr w:type="gramStart"/>
       <w:r>
@@ -304,19 +275,19 @@
       </w:r>
       <w:proofErr w:type="gramEnd"/>
       <w:r>
-        <w:t xml:space="preserve"> the choices empirical researchers have to make about processing that data and specify a final regression to examine the issue. The results were that the original results often did not replicate. In some cases, the replication studies found a different sign on the key effect in question while in </w:t>
+        <w:t xml:space="preserve"> the choices empirical researchers have to make about processing that data and specify a final regression to examine the issue. The results were that the original results often did not replicate. In some cases, the replication studies found a different sign on the key effect in question while in others, the magnitude and standard error of the effect were quite different. Importantly, in all cases, the final number of data points considered differed despite all studies starting with the same raw data with the same number of observations. The discrepancy in the </w:t>
+      </w:r>
+      <w:proofErr w:type="gramStart"/>
+      <w:r>
+        <w:t>final results</w:t>
+      </w:r>
+      <w:proofErr w:type="gramEnd"/>
+      <w:r>
+        <w:t xml:space="preserve"> may have been due to the fact that different research teams often made very different choices along the way to the final specification. And thus, to really know how a </w:t>
       </w:r>
       <w:r>
         <w:lastRenderedPageBreak/>
-        <w:t xml:space="preserve">others, the magnitude and standard error of the effect were quite different. Importantly, in all cases, the final number of data points considered differed despite all studies starting with the same raw data with the same number of observations. The discrepancy in the </w:t>
-      </w:r>
-      <w:proofErr w:type="gramStart"/>
-      <w:r>
-        <w:t>final results</w:t>
-      </w:r>
-      <w:proofErr w:type="gramEnd"/>
-      <w:r>
-        <w:t xml:space="preserve"> may have been due to the fact that different research teams often made very different choices along the way to the final specification. And thus, to really know how a team of researchers arrived at a set of results, one really needs to know more than just what </w:t>
+        <w:t xml:space="preserve">team of researchers arrived at a set of results, one really needs to know more than just what </w:t>
       </w:r>
       <w:proofErr w:type="gramStart"/>
       <w:r>
@@ -402,19 +373,19 @@
       </w:r>
       <w:proofErr w:type="spellEnd"/>
       <w:r>
-        <w:t xml:space="preserve"> in our </w:t>
+        <w:t xml:space="preserve"> in our panel discussion on this topic. He pointed out that allowing empirical researchers to hide their methods like this is </w:t>
+      </w:r>
+      <w:proofErr w:type="gramStart"/>
+      <w:r>
+        <w:t>similar to</w:t>
+      </w:r>
+      <w:proofErr w:type="gramEnd"/>
+      <w:r>
+        <w:t xml:space="preserve"> allowing theorists to publish theorems while keeping the proofs hidden. A theorist could mount the same argument that the proof may have taken a long time to work out, perhaps requiring the development of special techniques in the process and they may wish to be the only ones exploiting their methods in future work. </w:t>
       </w:r>
       <w:r>
         <w:lastRenderedPageBreak/>
-        <w:t xml:space="preserve">panel discussion on this topic. He pointed out that allowing empirical researchers to hide their methods like this is </w:t>
-      </w:r>
-      <w:proofErr w:type="gramStart"/>
-      <w:r>
-        <w:t>similar to</w:t>
-      </w:r>
-      <w:proofErr w:type="gramEnd"/>
-      <w:r>
-        <w:t xml:space="preserve"> allowing theorists to publish theorems while keeping the proofs hidden. A theorist could mount the same argument that the proof may have taken a long time to work out, perhaps requiring the development of special techniques in the process and they may wish to be the only ones exploiting their methods in future work. We do not allow theorists to avoid providing proofs because we need to see verification that the theorems are valid. We do not simply trust them blindly. Yet empiricists who wish to hide their methods are asking journals to blindly trust them. That should not be how publishing works. Also, while yes, making your methods and data transparent may allow others to "copy" your work, the proper way to see that is that it allows others to build </w:t>
+        <w:t xml:space="preserve">We do not allow theorists to avoid providing proofs because we need to see verification that the theorems are valid. We do not simply trust them blindly. Yet empiricists who wish to hide their methods are asking journals to blindly trust them. That should not be how publishing works. Also, while yes, making your methods and data transparent may allow others to "copy" your work, the proper way to see that is that it allows others to build </w:t>
       </w:r>
       <w:proofErr w:type="gramStart"/>
       <w:r>
@@ -457,16 +428,19 @@
     </w:p>
     <w:p>
       <w:r>
+        <w:t xml:space="preserve">    My other view on the issue of a replication package being a burden on authors is that this is only true if authors wait until the end of the publication process to think about the reproducibility of their work. If authors have engaged in their work in a haphazard way prior to acceptance, then it can indeed be a substantial burden to go back and document </w:t>
+      </w:r>
+      <w:proofErr w:type="gramStart"/>
+      <w:r>
+        <w:t>all of</w:t>
+      </w:r>
+      <w:proofErr w:type="gramEnd"/>
+      <w:r>
+        <w:t xml:space="preserve"> the data manipulation that was done and script all of the regressions performed. If, however, authors begin thinking about these issues when they begin their research, there </w:t>
+      </w:r>
+      <w:r>
         <w:lastRenderedPageBreak/>
-        <w:t xml:space="preserve">    My other view on the issue of a replication package being a burden on authors is that this is only true if authors wait until the end of the publication process to think about the reproducibility of their work. If authors have engaged in their work in a haphazard way prior to acceptance, then it can indeed be a substantial burden to go back and document </w:t>
-      </w:r>
-      <w:proofErr w:type="gramStart"/>
-      <w:r>
-        <w:t>all of</w:t>
-      </w:r>
-      <w:proofErr w:type="gramEnd"/>
-      <w:r>
-        <w:t xml:space="preserve"> the data manipulation that was done and script all of the regressions performed. If, however, authors begin thinking about these issues when they begin their research, there is no real burden and in fact I would argue that engaging in your research in a way from the beginning which will make the work replicable will </w:t>
+        <w:t xml:space="preserve">is no real burden and in fact I would argue that engaging in your research in a way from the beginning which will make the work replicable will </w:t>
       </w:r>
       <w:proofErr w:type="gramStart"/>
       <w:r>
@@ -534,15 +508,12 @@
       </w:r>
       <w:proofErr w:type="gramEnd"/>
       <w:r>
-        <w:t xml:space="preserve"> preserve and maintain the integrity of all of academic research, we need to push for ever greater transparency in how research is done. That way when there are questions about the legitimacy of a claim, those questions can be quickly and easily addressed. This level of legitimacy is a benefit to us all. The main "cost" (if one sees it that way) would be that </w:t>
-      </w:r>
+        <w:t xml:space="preserve"> preserve and maintain the integrity of all of academic research, we need to push for ever greater transparency in how research is done. That way when there are questions about the legitimacy of a claim, those questions can be quickly and easily addressed. This level of legitimacy is a benefit to us all. The main "cost" (if one sees it that way) would be that greater transparency limits the ability of people to publish ill-founded results. It is true that greater transparency does place greater requirements on researchers to engage in more careful and rigorous work which can survive the greater scrutiny possible with the increase to transparency. I see this as a clear benefit rather than as a cost.</w:t>
+      </w:r>
+    </w:p>
+    <w:p>
       <w:r>
         <w:lastRenderedPageBreak/>
-        <w:t>greater transparency limits the ability of people to publish ill-founded results. It is true that greater transparency does place greater requirements on researchers to engage in more careful and rigorous work which can survive the greater scrutiny possible with the increase to transparency. I see this as a clear benefit rather than as a cost.</w:t>
-      </w:r>
-    </w:p>
-    <w:p>
-      <w:r>
         <w:t xml:space="preserve">    Of course, the path to this greater transparency norm will not be direct and not all journals will adopt the same standards at the same time. There are some journals leading in this direction, some following and some lagging behind. There are good reasons for different journals to be in each of those stages. As journals collectively move along this path it is important that we do so in ways that are not unduly burdensome on authors. This means that while requiring replicable archives is a valuable thing, it does not make sense for different journals to impose very different and idiosyncratic requirements about file structures and things like that such that when authors prepare a replication </w:t>
       </w:r>
       <w:proofErr w:type="gramStart"/>
@@ -704,7 +675,7 @@
       <w:r>
         <w:t xml:space="preserve">. </w:t>
       </w:r>
-      <w:hyperlink r:id="rId8" w:history="1">
+      <w:hyperlink r:id="rId9" w:history="1">
         <w:r>
           <w:rPr>
             <w:rStyle w:val="Hyperlink"/>
@@ -913,7 +884,7 @@
   <w:abstractNum w:abstractNumId="0" w15:restartNumberingAfterBreak="0">
     <w:nsid w:val="FFFFFF7C"/>
     <w:multiLevelType w:val="singleLevel"/>
-    <w:tmpl w:val="C4D49C0A"/>
+    <w:tmpl w:val="043CD64A"/>
     <w:lvl w:ilvl="0">
       <w:start w:val="1"/>
       <w:numFmt w:val="decimal"/>
@@ -930,7 +901,7 @@
   <w:abstractNum w:abstractNumId="1" w15:restartNumberingAfterBreak="0">
     <w:nsid w:val="FFFFFF7D"/>
     <w:multiLevelType w:val="singleLevel"/>
-    <w:tmpl w:val="AF0E626E"/>
+    <w:tmpl w:val="4D6CAD96"/>
     <w:lvl w:ilvl="0">
       <w:start w:val="1"/>
       <w:numFmt w:val="decimal"/>
@@ -947,7 +918,7 @@
   <w:abstractNum w:abstractNumId="2" w15:restartNumberingAfterBreak="0">
     <w:nsid w:val="FFFFFF7E"/>
     <w:multiLevelType w:val="singleLevel"/>
-    <w:tmpl w:val="AFF61BA6"/>
+    <w:tmpl w:val="DA940C5C"/>
     <w:lvl w:ilvl="0">
       <w:start w:val="1"/>
       <w:numFmt w:val="decimal"/>
@@ -964,7 +935,7 @@
   <w:abstractNum w:abstractNumId="3" w15:restartNumberingAfterBreak="0">
     <w:nsid w:val="FFFFFF7F"/>
     <w:multiLevelType w:val="singleLevel"/>
-    <w:tmpl w:val="F2CE5D80"/>
+    <w:tmpl w:val="6766444C"/>
     <w:lvl w:ilvl="0">
       <w:start w:val="1"/>
       <w:numFmt w:val="decimal"/>
@@ -981,7 +952,7 @@
   <w:abstractNum w:abstractNumId="4" w15:restartNumberingAfterBreak="0">
     <w:nsid w:val="FFFFFF80"/>
     <w:multiLevelType w:val="singleLevel"/>
-    <w:tmpl w:val="147C39FA"/>
+    <w:tmpl w:val="4E50B26A"/>
     <w:lvl w:ilvl="0">
       <w:start w:val="1"/>
       <w:numFmt w:val="bullet"/>
@@ -1001,7 +972,7 @@
   <w:abstractNum w:abstractNumId="5" w15:restartNumberingAfterBreak="0">
     <w:nsid w:val="FFFFFF81"/>
     <w:multiLevelType w:val="singleLevel"/>
-    <w:tmpl w:val="A1FA5B10"/>
+    <w:tmpl w:val="1890D2E2"/>
     <w:lvl w:ilvl="0">
       <w:start w:val="1"/>
       <w:numFmt w:val="bullet"/>
@@ -1021,7 +992,7 @@
   <w:abstractNum w:abstractNumId="6" w15:restartNumberingAfterBreak="0">
     <w:nsid w:val="FFFFFF82"/>
     <w:multiLevelType w:val="singleLevel"/>
-    <w:tmpl w:val="D6C6FF32"/>
+    <w:tmpl w:val="B6962E52"/>
     <w:lvl w:ilvl="0">
       <w:start w:val="1"/>
       <w:numFmt w:val="bullet"/>
@@ -1041,7 +1012,7 @@
   <w:abstractNum w:abstractNumId="7" w15:restartNumberingAfterBreak="0">
     <w:nsid w:val="FFFFFF83"/>
     <w:multiLevelType w:val="singleLevel"/>
-    <w:tmpl w:val="EF7C21B0"/>
+    <w:tmpl w:val="714CE29C"/>
     <w:lvl w:ilvl="0">
       <w:start w:val="1"/>
       <w:numFmt w:val="bullet"/>
@@ -1061,7 +1032,7 @@
   <w:abstractNum w:abstractNumId="8" w15:restartNumberingAfterBreak="0">
     <w:nsid w:val="FFFFFF88"/>
     <w:multiLevelType w:val="singleLevel"/>
-    <w:tmpl w:val="5FBE7822"/>
+    <w:tmpl w:val="799A9C5E"/>
     <w:lvl w:ilvl="0">
       <w:start w:val="1"/>
       <w:numFmt w:val="decimal"/>
@@ -1078,7 +1049,7 @@
   <w:abstractNum w:abstractNumId="9" w15:restartNumberingAfterBreak="0">
     <w:nsid w:val="FFFFFF89"/>
     <w:multiLevelType w:val="singleLevel"/>
-    <w:tmpl w:val="AEC2C41C"/>
+    <w:tmpl w:val="01185040"/>
     <w:lvl w:ilvl="0">
       <w:start w:val="1"/>
       <w:numFmt w:val="bullet"/>
@@ -2453,4 +2424,16 @@
   </a:objectDefaults>
   <a:extraClrSchemeLst/>
 </a:theme>
+</file>
+
+<file path=customXml/item1.xml><?xml version="1.0" encoding="utf-8"?>
+<b:Sources xmlns:b="http://schemas.openxmlformats.org/officeDocument/2006/bibliography" xmlns="http://schemas.openxmlformats.org/officeDocument/2006/bibliography" SelectedStyle="/APASixthEditionOfficeOnline.xsl" StyleName="APA" Version="6"/>
+</file>
+
+<file path=customXml/itemProps1.xml><?xml version="1.0" encoding="utf-8"?>
+<ds:datastoreItem xmlns:ds="http://schemas.openxmlformats.org/officeDocument/2006/customXml" ds:itemID="{93AB0B52-C513-4444-BCAC-D5E5C8E4C153}">
+  <ds:schemaRefs>
+    <ds:schemaRef ds:uri="http://schemas.openxmlformats.org/officeDocument/2006/bibliography"/>
+  </ds:schemaRefs>
+</ds:datastoreItem>
 </file>
</xml_diff>